<commit_message>
Versão final - Trabalho finalizado.
</commit_message>
<xml_diff>
--- a/leiame.docx
+++ b/leiame.docx
@@ -474,6 +474,46 @@
           <w:rFonts w:asciiTheme="minorHAnsi" w:hAnsiTheme="minorHAnsi" w:cstheme="minorHAnsi"/>
           <w:b w:val="0"/>
           <w:bCs w:val="0"/>
+          <w:sz w:val="22"/>
+          <w:szCs w:val="22"/>
+        </w:rPr>
+      </w:pPr>
+      <w:proofErr w:type="spellStart"/>
+      <w:r>
+        <w:rPr>
+          <w:rFonts w:asciiTheme="minorHAnsi" w:hAnsiTheme="minorHAnsi" w:cstheme="minorHAnsi"/>
+          <w:b w:val="0"/>
+          <w:bCs w:val="0"/>
+          <w:sz w:val="22"/>
+          <w:szCs w:val="22"/>
+        </w:rPr>
+        <w:t>Card</w:t>
+      </w:r>
+      <w:proofErr w:type="spellEnd"/>
+      <w:r>
+        <w:rPr>
+          <w:rFonts w:asciiTheme="minorHAnsi" w:hAnsiTheme="minorHAnsi" w:cstheme="minorHAnsi"/>
+          <w:b w:val="0"/>
+          <w:bCs w:val="0"/>
+          <w:sz w:val="22"/>
+          <w:szCs w:val="22"/>
+        </w:rPr>
+        <w:t>: página de início, pag01.php;</w:t>
+      </w:r>
+    </w:p>
+    <w:p>
+      <w:pPr>
+        <w:pStyle w:val="Ttulo1"/>
+        <w:numPr>
+          <w:ilvl w:val="0"/>
+          <w:numId w:val="1"/>
+        </w:numPr>
+        <w:shd w:val="clear" w:color="auto" w:fill="FFFFFF"/>
+        <w:spacing w:before="0" w:beforeAutospacing="0"/>
+        <w:rPr>
+          <w:rFonts w:asciiTheme="minorHAnsi" w:hAnsiTheme="minorHAnsi" w:cstheme="minorHAnsi"/>
+          <w:b w:val="0"/>
+          <w:bCs w:val="0"/>
           <w:color w:val="212529"/>
           <w:sz w:val="22"/>
           <w:szCs w:val="22"/>
@@ -617,23 +657,21 @@
           <w:sz w:val="28"/>
           <w:szCs w:val="28"/>
         </w:rPr>
-        <w:t xml:space="preserve">, utilizados para obter </w:t>
-      </w:r>
-      <w:proofErr w:type="spellStart"/>
-      <w:r>
-        <w:rPr>
-          <w:sz w:val="28"/>
-          <w:szCs w:val="28"/>
-        </w:rPr>
-        <w:t>images</w:t>
-      </w:r>
-      <w:proofErr w:type="spellEnd"/>
-      <w:r>
-        <w:rPr>
-          <w:sz w:val="28"/>
-          <w:szCs w:val="28"/>
-        </w:rPr>
-        <w:t>.</w:t>
+        <w:t>, utilizados para obter image</w:t>
+      </w:r>
+      <w:r>
+        <w:rPr>
+          <w:sz w:val="28"/>
+          <w:szCs w:val="28"/>
+        </w:rPr>
+        <w:t>n</w:t>
+      </w:r>
+      <w:r>
+        <w:rPr>
+          <w:sz w:val="28"/>
+          <w:szCs w:val="28"/>
+        </w:rPr>
+        <w:t>s.</w:t>
       </w:r>
     </w:p>
     <w:p>
@@ -708,11 +746,84 @@
           <w:szCs w:val="28"/>
         </w:rPr>
       </w:pPr>
-      <w:r>
-        <w:rPr>
-          <w:sz w:val="28"/>
-          <w:szCs w:val="28"/>
-        </w:rPr>
+    </w:p>
+    <w:p>
+      <w:pPr>
+        <w:rPr>
+          <w:sz w:val="28"/>
+          <w:szCs w:val="28"/>
+        </w:rPr>
+      </w:pPr>
+    </w:p>
+    <w:p>
+      <w:pPr>
+        <w:rPr>
+          <w:sz w:val="28"/>
+          <w:szCs w:val="28"/>
+        </w:rPr>
+      </w:pPr>
+    </w:p>
+    <w:p>
+      <w:pPr>
+        <w:rPr>
+          <w:sz w:val="28"/>
+          <w:szCs w:val="28"/>
+        </w:rPr>
+      </w:pPr>
+    </w:p>
+    <w:p>
+      <w:pPr>
+        <w:rPr>
+          <w:sz w:val="28"/>
+          <w:szCs w:val="28"/>
+        </w:rPr>
+      </w:pPr>
+    </w:p>
+    <w:p>
+      <w:pPr>
+        <w:rPr>
+          <w:sz w:val="28"/>
+          <w:szCs w:val="28"/>
+        </w:rPr>
+      </w:pPr>
+    </w:p>
+    <w:p>
+      <w:pPr>
+        <w:rPr>
+          <w:sz w:val="28"/>
+          <w:szCs w:val="28"/>
+        </w:rPr>
+      </w:pPr>
+    </w:p>
+    <w:p>
+      <w:pPr>
+        <w:rPr>
+          <w:sz w:val="28"/>
+          <w:szCs w:val="28"/>
+        </w:rPr>
+      </w:pPr>
+    </w:p>
+    <w:p>
+      <w:pPr>
+        <w:rPr>
+          <w:sz w:val="28"/>
+          <w:szCs w:val="28"/>
+        </w:rPr>
+      </w:pPr>
+    </w:p>
+    <w:p>
+      <w:pPr>
+        <w:rPr>
+          <w:sz w:val="28"/>
+          <w:szCs w:val="28"/>
+        </w:rPr>
+      </w:pPr>
+      <w:r>
+        <w:rPr>
+          <w:sz w:val="28"/>
+          <w:szCs w:val="28"/>
+        </w:rPr>
+        <w:lastRenderedPageBreak/>
         <w:t>Diagrama de Casos de Uso</w:t>
       </w:r>
       <w:r>
@@ -726,138 +837,113 @@
     <w:p>
       <w:pPr>
         <w:rPr>
-          <w:sz w:val="28"/>
-          <w:szCs w:val="28"/>
-        </w:rPr>
-      </w:pPr>
-    </w:p>
-    <w:p>
-      <w:pPr>
-        <w:rPr>
-          <w:sz w:val="28"/>
-          <w:szCs w:val="28"/>
-        </w:rPr>
-      </w:pPr>
-      <w:r>
-        <w:rPr>
-          <w:sz w:val="28"/>
-          <w:szCs w:val="28"/>
-        </w:rPr>
-        <w:t>Distribuição de tarefas entre os integrantes:</w:t>
-      </w:r>
-    </w:p>
-    <w:p>
-      <w:pPr>
-        <w:pStyle w:val="PargrafodaLista"/>
-        <w:numPr>
-          <w:ilvl w:val="0"/>
-          <w:numId w:val="1"/>
-        </w:numPr>
-        <w:rPr>
-          <w:sz w:val="28"/>
-          <w:szCs w:val="28"/>
-        </w:rPr>
-      </w:pPr>
-      <w:r>
-        <w:t>Front-</w:t>
-      </w:r>
-      <w:proofErr w:type="spellStart"/>
-      <w:r>
-        <w:t>end</w:t>
-      </w:r>
-      <w:proofErr w:type="spellEnd"/>
-      <w:r>
-        <w:t xml:space="preserve"> e criação dos </w:t>
-      </w:r>
-      <w:proofErr w:type="spellStart"/>
-      <w:r>
-        <w:t>mockups</w:t>
-      </w:r>
-      <w:proofErr w:type="spellEnd"/>
-      <w:r>
-        <w:t>, foi desenvolvido por Clara Dias, João Maurício e Mariana Amorim.</w:t>
-      </w:r>
-    </w:p>
-    <w:p>
-      <w:pPr>
-        <w:pStyle w:val="PargrafodaLista"/>
-        <w:numPr>
-          <w:ilvl w:val="0"/>
-          <w:numId w:val="1"/>
-        </w:numPr>
-        <w:rPr>
-          <w:sz w:val="28"/>
-          <w:szCs w:val="28"/>
-        </w:rPr>
-      </w:pPr>
-      <w:r>
-        <w:t>Back-</w:t>
-      </w:r>
-      <w:proofErr w:type="spellStart"/>
-      <w:r>
-        <w:t>end</w:t>
-      </w:r>
-      <w:proofErr w:type="spellEnd"/>
-      <w:r>
-        <w:t xml:space="preserve"> foi desenvolvido por Gabriel Domingos e Gean Dias.</w:t>
-      </w:r>
-    </w:p>
-    <w:p>
-      <w:pPr>
-        <w:pStyle w:val="PargrafodaLista"/>
-        <w:rPr>
-          <w:sz w:val="28"/>
-          <w:szCs w:val="28"/>
-        </w:rPr>
-      </w:pPr>
-    </w:p>
-    <w:p>
-      <w:pPr>
-        <w:rPr>
-          <w:sz w:val="28"/>
-          <w:szCs w:val="28"/>
-        </w:rPr>
-      </w:pPr>
-    </w:p>
-    <w:p>
-      <w:pPr>
-        <w:rPr>
-          <w:sz w:val="28"/>
-          <w:szCs w:val="28"/>
-        </w:rPr>
-      </w:pPr>
-    </w:p>
-    <w:p>
-      <w:pPr>
-        <w:rPr>
-          <w:sz w:val="28"/>
-          <w:szCs w:val="28"/>
-        </w:rPr>
-      </w:pPr>
-    </w:p>
-    <w:p>
-      <w:pPr>
-        <w:rPr>
-          <w:sz w:val="28"/>
-          <w:szCs w:val="28"/>
-        </w:rPr>
-      </w:pPr>
-    </w:p>
-    <w:p>
-      <w:pPr>
-        <w:rPr>
-          <w:sz w:val="28"/>
-          <w:szCs w:val="28"/>
-        </w:rPr>
-      </w:pPr>
-      <w:r>
-        <w:rPr>
-          <w:sz w:val="28"/>
-          <w:szCs w:val="28"/>
-        </w:rPr>
-        <w:lastRenderedPageBreak/>
+          <w:noProof/>
+          <w:sz w:val="28"/>
+          <w:szCs w:val="28"/>
+        </w:rPr>
+      </w:pPr>
+    </w:p>
+    <w:p>
+      <w:pPr>
+        <w:rPr>
+          <w:sz w:val="28"/>
+          <w:szCs w:val="28"/>
+        </w:rPr>
+      </w:pPr>
+      <w:r>
+        <w:rPr>
+          <w:noProof/>
+          <w:sz w:val="28"/>
+          <w:szCs w:val="28"/>
+        </w:rPr>
+        <w:drawing>
+          <wp:inline distT="0" distB="0" distL="0" distR="0" wp14:anchorId="713DE4B5" wp14:editId="4ED335A3">
+            <wp:extent cx="5120546" cy="3695700"/>
+            <wp:effectExtent l="0" t="0" r="4445" b="0"/>
+            <wp:docPr id="4" name="Imagem 4"/>
+            <wp:cNvGraphicFramePr>
+              <a:graphicFrameLocks xmlns:a="http://schemas.openxmlformats.org/drawingml/2006/main" noChangeAspect="1"/>
+            </wp:cNvGraphicFramePr>
+            <a:graphic xmlns:a="http://schemas.openxmlformats.org/drawingml/2006/main">
+              <a:graphicData uri="http://schemas.openxmlformats.org/drawingml/2006/picture">
+                <pic:pic xmlns:pic="http://schemas.openxmlformats.org/drawingml/2006/picture">
+                  <pic:nvPicPr>
+                    <pic:cNvPr id="4" name="Imagem 4"/>
+                    <pic:cNvPicPr/>
+                  </pic:nvPicPr>
+                  <pic:blipFill rotWithShape="1">
+                    <a:blip r:embed="rId5">
+                      <a:extLst>
+                        <a:ext uri="{28A0092B-C50C-407E-A947-70E740481C1C}">
+                          <a14:useLocalDpi xmlns:a14="http://schemas.microsoft.com/office/drawing/2010/main" val="0"/>
+                        </a:ext>
+                      </a:extLst>
+                    </a:blip>
+                    <a:srcRect l="29280" t="22261" r="30151" b="25690"/>
+                    <a:stretch/>
+                  </pic:blipFill>
+                  <pic:spPr bwMode="auto">
+                    <a:xfrm>
+                      <a:off x="0" y="0"/>
+                      <a:ext cx="5202583" cy="3754909"/>
+                    </a:xfrm>
+                    <a:prstGeom prst="rect">
+                      <a:avLst/>
+                    </a:prstGeom>
+                    <a:ln>
+                      <a:noFill/>
+                    </a:ln>
+                    <a:extLst>
+                      <a:ext uri="{53640926-AAD7-44D8-BBD7-CCE9431645EC}">
+                        <a14:shadowObscured xmlns:a14="http://schemas.microsoft.com/office/drawing/2010/main"/>
+                      </a:ext>
+                    </a:extLst>
+                  </pic:spPr>
+                </pic:pic>
+              </a:graphicData>
+            </a:graphic>
+          </wp:inline>
+        </w:drawing>
+      </w:r>
+    </w:p>
+    <w:p>
+      <w:pPr>
+        <w:rPr>
+          <w:sz w:val="28"/>
+          <w:szCs w:val="28"/>
+        </w:rPr>
+      </w:pPr>
+    </w:p>
+    <w:p>
+      <w:pPr>
+        <w:rPr>
+          <w:sz w:val="28"/>
+          <w:szCs w:val="28"/>
+        </w:rPr>
+      </w:pPr>
+    </w:p>
+    <w:p>
+      <w:pPr>
+        <w:rPr>
+          <w:sz w:val="28"/>
+          <w:szCs w:val="28"/>
+        </w:rPr>
+      </w:pPr>
+      <w:r>
+        <w:rPr>
+          <w:sz w:val="28"/>
+          <w:szCs w:val="28"/>
+        </w:rPr>
         <w:t>Foto da primeira reunião online da equipe:</w:t>
       </w:r>
+    </w:p>
+    <w:p>
+      <w:pPr>
+        <w:rPr>
+          <w:sz w:val="28"/>
+          <w:szCs w:val="28"/>
+        </w:rPr>
+      </w:pPr>
     </w:p>
     <w:p>
       <w:pPr>
@@ -888,7 +974,7 @@
                     <pic:cNvPicPr/>
                   </pic:nvPicPr>
                   <pic:blipFill>
-                    <a:blip r:embed="rId5">
+                    <a:blip r:embed="rId6">
                       <a:extLst>
                         <a:ext uri="{28A0092B-C50C-407E-A947-70E740481C1C}">
                           <a14:useLocalDpi xmlns:a14="http://schemas.microsoft.com/office/drawing/2010/main" val="0"/>
@@ -913,6 +999,93 @@
             </a:graphic>
           </wp:inline>
         </w:drawing>
+      </w:r>
+    </w:p>
+    <w:p>
+      <w:pPr>
+        <w:rPr>
+          <w:sz w:val="28"/>
+          <w:szCs w:val="28"/>
+        </w:rPr>
+      </w:pPr>
+    </w:p>
+    <w:p>
+      <w:pPr>
+        <w:rPr>
+          <w:sz w:val="28"/>
+          <w:szCs w:val="28"/>
+        </w:rPr>
+      </w:pPr>
+    </w:p>
+    <w:p>
+      <w:pPr>
+        <w:rPr>
+          <w:sz w:val="28"/>
+          <w:szCs w:val="28"/>
+        </w:rPr>
+      </w:pPr>
+      <w:r>
+        <w:rPr>
+          <w:sz w:val="28"/>
+          <w:szCs w:val="28"/>
+        </w:rPr>
+        <w:t>Distribuição de tarefas entre os integrantes:</w:t>
+      </w:r>
+    </w:p>
+    <w:p>
+      <w:pPr>
+        <w:pStyle w:val="PargrafodaLista"/>
+        <w:numPr>
+          <w:ilvl w:val="0"/>
+          <w:numId w:val="1"/>
+        </w:numPr>
+        <w:rPr>
+          <w:sz w:val="28"/>
+          <w:szCs w:val="28"/>
+        </w:rPr>
+      </w:pPr>
+      <w:r>
+        <w:t>Front-</w:t>
+      </w:r>
+      <w:proofErr w:type="spellStart"/>
+      <w:r>
+        <w:t>end</w:t>
+      </w:r>
+      <w:proofErr w:type="spellEnd"/>
+      <w:r>
+        <w:t xml:space="preserve"> e criação dos </w:t>
+      </w:r>
+      <w:proofErr w:type="spellStart"/>
+      <w:r>
+        <w:t>mockups</w:t>
+      </w:r>
+      <w:proofErr w:type="spellEnd"/>
+      <w:r>
+        <w:t>, foi desenvolvido por Clara Dias, João Maurício e Mariana Amorim.</w:t>
+      </w:r>
+    </w:p>
+    <w:p>
+      <w:pPr>
+        <w:pStyle w:val="PargrafodaLista"/>
+        <w:numPr>
+          <w:ilvl w:val="0"/>
+          <w:numId w:val="1"/>
+        </w:numPr>
+        <w:rPr>
+          <w:sz w:val="28"/>
+          <w:szCs w:val="28"/>
+        </w:rPr>
+      </w:pPr>
+      <w:r>
+        <w:t>Back-</w:t>
+      </w:r>
+      <w:proofErr w:type="spellStart"/>
+      <w:r>
+        <w:t>end</w:t>
+      </w:r>
+      <w:proofErr w:type="spellEnd"/>
+      <w:r>
+        <w:t xml:space="preserve"> foi desenvolvido por Gabriel Domingos e Gean Dias.</w:t>
       </w:r>
     </w:p>
     <w:p>

</xml_diff>